<commit_message>
Lab 6 Files Uploaded
Created and prepared the project.
</commit_message>
<xml_diff>
--- a/Labs/Lab05/ArkinLab05/Lab05 Memo.docx
+++ b/Labs/Lab05/ArkinLab05/Lab05 Memo.docx
@@ -57,6 +57,8 @@
             </w:r>
           </w:p>
         </w:tc>
+        <w:bookmarkStart w:id="0" w:name="_GoBack"/>
+        <w:bookmarkEnd w:id="0"/>
       </w:tr>
     </w:tbl>
     <w:p>
@@ -161,7 +163,7 @@
           <w:rPr>
             <w:noProof/>
           </w:rPr>
-          <w:t>1/12/2013</w:t>
+          <w:t>1/13/2013</w:t>
         </w:r>
       </w:fldSimple>
     </w:p>
@@ -637,6 +639,15 @@
         </w:rPr>
         <w:t xml:space="preserve"> detecting a light source right in front of the robot required a bright and wide light source.</w:t>
       </w:r>
+      <w:r>
+        <w:rPr>
+          <w:rFonts w:ascii="Times New Roman" w:hAnsi="Times New Roman"/>
+          <w:noProof/>
+          <w:color w:val="000000" w:themeColor="text1"/>
+          <w:lang w:eastAsia="ja-JP"/>
+        </w:rPr>
+        <w:t xml:space="preserve"> </w:t>
+      </w:r>
     </w:p>
     <w:p>
       <w:pPr>
@@ -907,7 +918,34 @@
           <w:color w:val="000000" w:themeColor="text1"/>
           <w:lang w:eastAsia="ja-JP"/>
         </w:rPr>
-        <w:t xml:space="preserve"> behavior from our last lab.</w:t>
+        <w:t xml:space="preserve"> behavior from our last lab</w:t>
+      </w:r>
+      <w:r>
+        <w:rPr>
+          <w:rFonts w:ascii="Times New Roman" w:hAnsi="Times New Roman"/>
+          <w:noProof/>
+          <w:color w:val="000000" w:themeColor="text1"/>
+          <w:lang w:eastAsia="ja-JP"/>
+        </w:rPr>
+        <w:t>, a</w:t>
+      </w:r>
+      <w:r>
+        <w:rPr>
+          <w:rFonts w:ascii="Times New Roman" w:hAnsi="Times New Roman"/>
+          <w:noProof/>
+          <w:color w:val="000000" w:themeColor="text1"/>
+          <w:lang w:eastAsia="ja-JP"/>
+        </w:rPr>
+        <w:t>nd retuning the PID controller for the new and different sampling time for the controller due to the added code.</w:t>
+      </w:r>
+      <w:r>
+        <w:rPr>
+          <w:rFonts w:ascii="Times New Roman" w:hAnsi="Times New Roman"/>
+          <w:noProof/>
+          <w:color w:val="000000" w:themeColor="text1"/>
+          <w:lang w:eastAsia="ja-JP"/>
+        </w:rPr>
+        <w:t>.</w:t>
       </w:r>
     </w:p>
     <w:p>
@@ -954,6 +992,54 @@
         </w:rPr>
         <w:t>Add more photoresistors to the front and sides of the robot as well as tune the light parameters so that light is detected earlier.</w:t>
       </w:r>
+      <w:r>
+        <w:t xml:space="preserve"> </w:t>
+      </w:r>
+      <w:r>
+        <w:rPr>
+          <w:rFonts w:ascii="Times New Roman" w:hAnsi="Times New Roman"/>
+          <w:noProof/>
+          <w:color w:val="000000" w:themeColor="text1"/>
+          <w:lang w:eastAsia="ja-JP"/>
+        </w:rPr>
+        <w:t>Additional future improvements could include a sensor aggregation; have the photoresistors continue to steer the robot towards the light, and use the temperature se</w:t>
+      </w:r>
+      <w:r>
+        <w:rPr>
+          <w:rFonts w:ascii="Times New Roman" w:hAnsi="Times New Roman"/>
+          <w:noProof/>
+          <w:color w:val="000000" w:themeColor="text1"/>
+          <w:lang w:eastAsia="ja-JP"/>
+        </w:rPr>
+        <w:t>nsor to detect the proximit. T</w:t>
+      </w:r>
+      <w:r>
+        <w:rPr>
+          <w:rFonts w:ascii="Times New Roman" w:hAnsi="Times New Roman"/>
+          <w:noProof/>
+          <w:color w:val="000000" w:themeColor="text1"/>
+          <w:lang w:eastAsia="ja-JP"/>
+        </w:rPr>
+        <w:t>the area of visible light cast is generous, but the thermal heat radiated from the l</w:t>
+      </w:r>
+      <w:r>
+        <w:rPr>
+          <w:rFonts w:ascii="Times New Roman" w:hAnsi="Times New Roman"/>
+          <w:noProof/>
+          <w:color w:val="000000" w:themeColor="text1"/>
+          <w:lang w:eastAsia="ja-JP"/>
+        </w:rPr>
+        <w:t>ight source is very intense yet</w:t>
+      </w:r>
+      <w:r>
+        <w:rPr>
+          <w:rFonts w:ascii="Times New Roman" w:hAnsi="Times New Roman"/>
+          <w:noProof/>
+          <w:color w:val="000000" w:themeColor="text1"/>
+          <w:lang w:eastAsia="ja-JP"/>
+        </w:rPr>
+        <w:t xml:space="preserve"> small in radial proximity.</w:t>
+      </w:r>
     </w:p>
     <w:p>
       <w:pPr>
@@ -999,6 +1085,18 @@
         </w:rPr>
         <w:t>We just introduced global variables that were set HIGH by our planning and middle layers to indicate that the robot was directly in front of the light and that the robot should proceed to a docking behavior. We made the robot print a status statement to the LCD screen to indicate that the robot reached this point and that it is preparing to retreat.</w:t>
       </w:r>
+      <w:r>
+        <w:t xml:space="preserve"> </w:t>
+      </w:r>
+      <w:r>
+        <w:rPr>
+          <w:rFonts w:ascii="Times New Roman" w:hAnsi="Times New Roman"/>
+          <w:noProof/>
+          <w:color w:val="000000" w:themeColor="text1"/>
+          <w:lang w:eastAsia="ja-JP"/>
+        </w:rPr>
+        <w:t>The robot would then disable the light finding behavior in order to resume wall following and avoid tripping the docking procedure a second time.</w:t>
+      </w:r>
     </w:p>
     <w:p>
       <w:pPr>
@@ -1128,24 +1226,79 @@
         </w:rPr>
         <w:t xml:space="preserve"> To keep track of our states we used a finite state machine that would run, check, and trigger behaviors.</w:t>
       </w:r>
-      <w:bookmarkStart w:id="0" w:name="_GoBack"/>
-      <w:bookmarkEnd w:id="0"/>
     </w:p>
     <w:p>
       <w:pPr>
         <w:pStyle w:val="BodyText"/>
         <w:ind w:left="0"/>
         <w:rPr>
-          <w:rFonts w:ascii="Times New Roman" w:hAnsi="Times New Roman"/>
-          <w:noProof/>
-          <w:lang w:eastAsia="ja-JP"/>
-        </w:rPr>
-      </w:pPr>
+          <w:noProof/>
+        </w:rPr>
+      </w:pPr>
+    </w:p>
+    <w:p>
+      <w:pPr>
+        <w:pStyle w:val="BodyText"/>
+        <w:ind w:left="0"/>
+        <w:rPr>
+          <w:rFonts w:ascii="Times New Roman" w:hAnsi="Times New Roman"/>
+          <w:noProof/>
+          <w:lang w:eastAsia="ja-JP"/>
+        </w:rPr>
+      </w:pPr>
+      <w:r>
+        <w:rPr>
+          <w:noProof/>
+          <w:lang w:eastAsia="ja-JP"/>
+        </w:rPr>
+        <w:drawing>
+          <wp:inline distT="0" distB="0" distL="0" distR="0" wp14:anchorId="16FFF584" wp14:editId="1B492B06">
+            <wp:extent cx="6631663" cy="8320776"/>
+            <wp:effectExtent l="0" t="0" r="0" b="4445"/>
+            <wp:docPr id="1" name="Picture 1"/>
+            <wp:cNvGraphicFramePr>
+              <a:graphicFrameLocks xmlns:a="http://schemas.openxmlformats.org/drawingml/2006/main" noChangeAspect="1"/>
+            </wp:cNvGraphicFramePr>
+            <a:graphic xmlns:a="http://schemas.openxmlformats.org/drawingml/2006/main">
+              <a:graphicData uri="http://schemas.openxmlformats.org/drawingml/2006/picture">
+                <pic:pic xmlns:pic="http://schemas.openxmlformats.org/drawingml/2006/picture">
+                  <pic:nvPicPr>
+                    <pic:cNvPr id="0" name=""/>
+                    <pic:cNvPicPr/>
+                  </pic:nvPicPr>
+                  <pic:blipFill rotWithShape="1">
+                    <a:blip r:embed="rId8"/>
+                    <a:srcRect b="23818"/>
+                    <a:stretch/>
+                  </pic:blipFill>
+                  <pic:spPr bwMode="auto">
+                    <a:xfrm>
+                      <a:off x="0" y="0"/>
+                      <a:ext cx="6631663" cy="8320776"/>
+                    </a:xfrm>
+                    <a:prstGeom prst="rect">
+                      <a:avLst/>
+                    </a:prstGeom>
+                    <a:ln>
+                      <a:noFill/>
+                    </a:ln>
+                    <a:extLst>
+                      <a:ext uri="{53640926-AAD7-44D8-BBD7-CCE9431645EC}">
+                        <a14:shadowObscured xmlns:a14="http://schemas.microsoft.com/office/drawing/2010/main"/>
+                      </a:ext>
+                    </a:extLst>
+                  </pic:spPr>
+                </pic:pic>
+              </a:graphicData>
+            </a:graphic>
+          </wp:inline>
+        </w:drawing>
+      </w:r>
     </w:p>
     <w:sectPr>
-      <w:footerReference w:type="even" r:id="rId8"/>
-      <w:footerReference w:type="default" r:id="rId9"/>
-      <w:footerReference w:type="first" r:id="rId10"/>
+      <w:footerReference w:type="even" r:id="rId9"/>
+      <w:footerReference w:type="default" r:id="rId10"/>
+      <w:footerReference w:type="first" r:id="rId11"/>
       <w:pgSz w:w="12240" w:h="15840" w:code="1"/>
       <w:pgMar w:top="1008" w:right="1800" w:bottom="1440" w:left="965" w:header="720" w:footer="965" w:gutter="0"/>
       <w:cols w:space="720"/>
@@ -1260,7 +1413,7 @@
         <w:rStyle w:val="PageNumber"/>
         <w:noProof/>
       </w:rPr>
-      <w:t>3</w:t>
+      <w:t>2</w:t>
     </w:r>
     <w:r>
       <w:rPr>

</xml_diff>